<commit_message>
Modify tmp folders for gpt models, prep for gpt5
</commit_message>
<xml_diff>
--- a/manuscript/wen-et-al-2025-cava-letter-v3.docx
+++ b/manuscript/wen-et-al-2025-cava-letter-v3.docx
@@ -17,39 +17,7 @@
           <w:sz w:val="21"/>
           <w:szCs w:val="21"/>
         </w:rPr>
-        <w:t>J</w:t>
-      </w:r>
-      <w:r>
-        <w:rPr>
-          <w:rFonts w:ascii="Times New Roman" w:hAnsi="Times New Roman"/>
-          <w:sz w:val="21"/>
-          <w:szCs w:val="21"/>
-        </w:rPr>
-        <w:t>uly</w:t>
-      </w:r>
-      <w:r>
-        <w:rPr>
-          <w:rFonts w:ascii="Times New Roman" w:hAnsi="Times New Roman"/>
-          <w:sz w:val="21"/>
-          <w:szCs w:val="21"/>
-        </w:rPr>
-        <w:t xml:space="preserve"> </w:t>
-      </w:r>
-      <w:r>
-        <w:rPr>
-          <w:rFonts w:ascii="Times New Roman" w:hAnsi="Times New Roman"/>
-          <w:sz w:val="21"/>
-          <w:szCs w:val="21"/>
-        </w:rPr>
-        <w:t>2</w:t>
-      </w:r>
-      <w:r>
-        <w:rPr>
-          <w:rFonts w:ascii="Times New Roman" w:hAnsi="Times New Roman"/>
-          <w:sz w:val="21"/>
-          <w:szCs w:val="21"/>
-        </w:rPr>
-        <w:t>5</w:t>
+        <w:t>September 11</w:t>
       </w:r>
       <w:r>
         <w:rPr>

</xml_diff>